<commit_message>
week 4 fix and some week 5 work
</commit_message>
<xml_diff>
--- a/OrderEntry/Documents/DesignDoc.docx
+++ b/OrderEntry/Documents/DesignDoc.docx
@@ -11,7 +11,6 @@
           <w:docPartUnique/>
         </w:docPartObj>
       </w:sdtPr>
-      <w:sdtEndPr/>
       <w:sdtContent>
         <w:p/>
         <w:tbl>
@@ -46,7 +45,6 @@
                 <w:dataBinding w:prefixMappings="xmlns:ns0='http://schemas.openxmlformats.org/officeDocument/2006/extended-properties'" w:xpath="/ns0:Properties[1]/ns0:Company[1]" w:storeItemID="{6668398D-A668-4E3E-A5EB-62B293D839F1}"/>
                 <w:text/>
               </w:sdtPr>
-              <w:sdtEndPr/>
               <w:sdtContent>
                 <w:tc>
                   <w:tcPr>
@@ -100,7 +98,6 @@
                   <w:dataBinding w:prefixMappings="xmlns:ns0='http://schemas.openxmlformats.org/package/2006/metadata/core-properties' xmlns:ns1='http://purl.org/dc/elements/1.1/'" w:xpath="/ns0:coreProperties[1]/ns1:title[1]" w:storeItemID="{6C3C8BC8-F283-45AE-878A-BAB7291924A1}"/>
                   <w:text/>
                 </w:sdtPr>
-                <w:sdtEndPr/>
                 <w:sdtContent>
                   <w:p>
                     <w:pPr>
@@ -143,7 +140,6 @@
                 <w:dataBinding w:prefixMappings="xmlns:ns0='http://schemas.openxmlformats.org/package/2006/metadata/core-properties' xmlns:ns1='http://purl.org/dc/elements/1.1/'" w:xpath="/ns0:coreProperties[1]/ns1:subject[1]" w:storeItemID="{6C3C8BC8-F283-45AE-878A-BAB7291924A1}"/>
                 <w:text/>
               </w:sdtPr>
-              <w:sdtEndPr/>
               <w:sdtContent>
                 <w:tc>
                   <w:tcPr>
@@ -212,7 +208,6 @@
                   <w:dataBinding w:prefixMappings="xmlns:ns0='http://schemas.openxmlformats.org/package/2006/metadata/core-properties' xmlns:ns1='http://purl.org/dc/elements/1.1/'" w:xpath="/ns0:coreProperties[1]/ns1:creator[1]" w:storeItemID="{6C3C8BC8-F283-45AE-878A-BAB7291924A1}"/>
                   <w:text/>
                 </w:sdtPr>
-                <w:sdtEndPr/>
                 <w:sdtContent>
                   <w:p>
                     <w:pPr>
@@ -255,7 +250,6 @@
                     <w:calendar w:val="gregorian"/>
                   </w:date>
                 </w:sdtPr>
-                <w:sdtEndPr/>
                 <w:sdtContent>
                   <w:p>
                     <w:pPr>
@@ -1626,6 +1620,9 @@
             <w:r>
               <w:t>03/30/14</w:t>
             </w:r>
+            <w:r>
+              <w:tab/>
+            </w:r>
             <w:bookmarkStart w:id="0" w:name="_GoBack"/>
             <w:bookmarkEnd w:id="0"/>
           </w:p>
@@ -2337,7 +2334,6 @@
           <w:docPartUnique/>
         </w:docPartObj>
       </w:sdtPr>
-      <w:sdtEndPr/>
       <w:sdtContent>
         <w:p>
           <w:pPr>
@@ -2353,7 +2349,6 @@
             <w:id w:val="-573587230"/>
             <w:bibliography/>
           </w:sdtPr>
-          <w:sdtEndPr/>
           <w:sdtContent>
             <w:p>
               <w:r>
@@ -3910,8 +3905,8 @@
     <w:rsid w:val="00120B09"/>
     <w:rsid w:val="00467F06"/>
     <w:rsid w:val="00815D3A"/>
+    <w:rsid w:val="008C2962"/>
     <w:rsid w:val="008E31B1"/>
-    <w:rsid w:val="00984856"/>
     <w:rsid w:val="00D17321"/>
     <w:rsid w:val="00E54B6F"/>
   </w:rsids>
@@ -4672,7 +4667,7 @@
 </file>
 
 <file path=customXml/itemProps2.xml><?xml version="1.0" encoding="utf-8"?>
-<ds:datastoreItem xmlns:ds="http://schemas.openxmlformats.org/officeDocument/2006/customXml" ds:itemID="{8A596ACB-42FA-4CF8-9628-0A860CA18CED}">
+<ds:datastoreItem xmlns:ds="http://schemas.openxmlformats.org/officeDocument/2006/customXml" ds:itemID="{8C3E34C0-16FA-4D1C-92AD-20331FDB61D9}">
   <ds:schemaRefs>
     <ds:schemaRef ds:uri="http://schemas.openxmlformats.org/officeDocument/2006/bibliography"/>
   </ds:schemaRefs>

</xml_diff>